<commit_message>
Innsjekk før ny maskin
Innsjekk før ny maskin
</commit_message>
<xml_diff>
--- a/TurOgFriluftsruter/TurOgFriluftsruter_sosi2postgis/TurOgFriluftsruter_sosi2postgis_logg.docx
+++ b/TurOgFriluftsruter/TurOgFriluftsruter_sosi2postgis/TurOgFriluftsruter_sosi2postgis_logg.docx
@@ -12,8 +12,6 @@
       <w:r>
         <w:t xml:space="preserve"> logg</w:t>
       </w:r>
-      <w:bookmarkStart w:id="0" w:name="_GoBack"/>
-      <w:bookmarkEnd w:id="0"/>
     </w:p>
     <w:p>
       <w:r>
@@ -122,7 +120,14 @@
           <w:rFonts w:cs="Courier New"/>
           <w:b/>
         </w:rPr>
-        <w:t>H:\Skfelles\Import_temadata\friluftsruter\Friluftsruter_84.sos</w:t>
+        <w:t>\\statkart.no\ri_data\fellesdata</w:t>
+      </w:r>
+      <w:r>
+        <w:rPr>
+          <w:rFonts w:cs="Courier New"/>
+          <w:b/>
+        </w:rPr>
+        <w:t>\Skfelles\Import_temadata\friluftsruter\Friluftsruter_84.sos</w:t>
       </w:r>
     </w:p>
     <w:p>
@@ -153,7 +158,7 @@
       </w:r>
       <w:proofErr w:type="spellStart"/>
       <w:r>
-        <w:t>SOSIkilde</w:t>
+        <w:t>sosiin</w:t>
       </w:r>
       <w:proofErr w:type="spellEnd"/>
       <w:r>
@@ -164,7 +169,7 @@
       </w:r>
       <w:proofErr w:type="spellStart"/>
       <w:r>
-        <w:t>SOSIkilde</w:t>
+        <w:t>sosiin</w:t>
       </w:r>
       <w:proofErr w:type="spellEnd"/>
       <w:r>
@@ -528,6 +533,20 @@
       <w:proofErr w:type="spellEnd"/>
       <w:r>
         <w:t xml:space="preserve"> er beskrevet her.</w:t>
+      </w:r>
+    </w:p>
+    <w:p>
+      <w:r>
+        <w:t xml:space="preserve">For de følgende punktene er endringene lagt inn i et SQL-script, </w:t>
+      </w:r>
+      <w:r>
+        <w:rPr>
+          <w:b/>
+        </w:rPr>
+        <w:t>FiksTurOgFriluftsruter_v251.sql</w:t>
+      </w:r>
+      <w:r>
+        <w:t>, som foretar de nødvendige korrigeringer av datamodellen i databasen.</w:t>
       </w:r>
     </w:p>
     <w:p>
@@ -815,7 +834,6 @@
     </w:p>
     <w:p>
       <w:r>
-        <w:lastRenderedPageBreak/>
         <w:t xml:space="preserve">I slike tilfeller vil </w:t>
       </w:r>
       <w:proofErr w:type="spellStart"/>
@@ -1739,6 +1757,7 @@
           <w:p>
             <w:proofErr w:type="spellStart"/>
             <w:r>
+              <w:lastRenderedPageBreak/>
               <w:t>Maalemetodehoyde</w:t>
             </w:r>
             <w:proofErr w:type="spellEnd"/>
@@ -1872,7 +1891,6 @@
         <w:pStyle w:val="Overskrift3"/>
       </w:pPr>
       <w:r>
-        <w:lastRenderedPageBreak/>
         <w:t>Manglende attributter i kildedata</w:t>
       </w:r>
     </w:p>
@@ -1902,13 +1920,39 @@
       </w:r>
       <w:proofErr w:type="spellEnd"/>
       <w:r>
-        <w:t xml:space="preserve">. Dette kan skyldes </w:t>
-      </w:r>
-      <w:r>
-        <w:t>endringer</w:t>
-      </w:r>
-      <w:r>
-        <w:t xml:space="preserve"> mellom UML-modellen i versjon 2.5 og 2.5.1.</w:t>
+        <w:t xml:space="preserve">. Dette </w:t>
+      </w:r>
+      <w:r>
+        <w:t>skyldes antakelig at denne egenskapen ikke finnes på noen av objektene kildedatabasen. Den vil derfor utelates i SOSI-eksportfilen.</w:t>
+      </w:r>
+    </w:p>
+    <w:p>
+      <w:r>
+        <w:t>Jeg har løst dette ved å lage en kopi av kildefilen, lagt inn egenskapen</w:t>
+      </w:r>
+      <w:proofErr w:type="gramStart"/>
+      <w:r>
+        <w:t xml:space="preserve"> ..</w:t>
+      </w:r>
+      <w:proofErr w:type="gramEnd"/>
+      <w:r>
+        <w:t xml:space="preserve">ANTALLSKISPOR på ett av objektene av type «Skiløype» og oppdatert datamodellen for SOSI-leseren for objekttypen </w:t>
+      </w:r>
+      <w:proofErr w:type="spellStart"/>
+      <w:r>
+        <w:t>skiloype</w:t>
+      </w:r>
+      <w:proofErr w:type="spellEnd"/>
+      <w:r>
+        <w:t xml:space="preserve">, slik at </w:t>
+      </w:r>
+      <w:proofErr w:type="spellStart"/>
+      <w:r>
+        <w:t>attributten</w:t>
+      </w:r>
+      <w:proofErr w:type="spellEnd"/>
+      <w:r>
+        <w:t xml:space="preserve"> nå er med over i måldatabasen. Når det dukker opp data med denne egenskapen vil de overføres slik de er.</w:t>
       </w:r>
     </w:p>
     <w:p>
@@ -1916,21 +1960,123 @@
         <w:pStyle w:val="Overskrift3"/>
       </w:pPr>
       <w:r>
-        <w:t>Manglende attributter i UML-modell</w:t>
-      </w:r>
-    </w:p>
-    <w:p>
-      <w:r>
-        <w:t xml:space="preserve">Det finnes en </w:t>
+        <w:t>Manglende attributt</w:t>
       </w:r>
       <w:proofErr w:type="gramStart"/>
       <w:r>
-        <w:t>attributt, ..</w:t>
+        <w:t xml:space="preserve"> ..</w:t>
       </w:r>
       <w:proofErr w:type="gramEnd"/>
       <w:r>
-        <w:t>STATUS, som finnes i kildedata men som ikke har noen tilsynelatende «makker» i UML-modellen. Dette kan skyldes endringer mellom UML-modellen i versjon 2.5 og 2.5.1.</w:t>
-      </w:r>
+        <w:t>STATUS</w:t>
+      </w:r>
+      <w:r>
+        <w:t xml:space="preserve"> i UML-modell</w:t>
+      </w:r>
+    </w:p>
+    <w:p>
+      <w:r>
+        <w:t>Egenskapen</w:t>
+      </w:r>
+      <w:r>
+        <w:t xml:space="preserve"> finnes i kildedata men som ikke har noen tilsynelatende «makker» i UML-modellen</w:t>
+      </w:r>
+      <w:r>
+        <w:t xml:space="preserve"> i produktspesifikasjonen</w:t>
+      </w:r>
+      <w:r>
+        <w:t xml:space="preserve">. </w:t>
+      </w:r>
+      <w:r>
+        <w:t>Årsak er jeg usikker på, men jeg ser at SOSI-eksporten baserer seg på produktspesifikasjonen i versjon 2.5.1, som er gjeldende versjon.</w:t>
+      </w:r>
+    </w:p>
+    <w:p>
+      <w:pPr>
+        <w:pStyle w:val="Overskrift3"/>
+      </w:pPr>
+      <w:r>
+        <w:t>Manglende attributt</w:t>
+      </w:r>
+      <w:proofErr w:type="gramStart"/>
+      <w:r>
+        <w:t xml:space="preserve"> ..</w:t>
+      </w:r>
+      <w:proofErr w:type="gramEnd"/>
+      <w:r>
+        <w:t>KOBLING_ID i UML-modell</w:t>
+      </w:r>
+    </w:p>
+    <w:p>
+      <w:r>
+        <w:t>Dette er også en egenskap som finnes i kildedata uten at jeg ser noen egenskap i UML-modellen i produktspesifikasjonen som dekker denne.</w:t>
+      </w:r>
+    </w:p>
+    <w:p>
+      <w:pPr>
+        <w:pStyle w:val="Overskrift2"/>
+      </w:pPr>
+      <w:r>
+        <w:t xml:space="preserve">Oppsett av ny database for </w:t>
+      </w:r>
+      <w:proofErr w:type="spellStart"/>
+      <w:r>
+        <w:t>TurOgFriluftsruter</w:t>
+      </w:r>
+      <w:proofErr w:type="spellEnd"/>
+    </w:p>
+    <w:p>
+      <w:r>
+        <w:t xml:space="preserve">Denne settes opp ved først å kjøre en vanlig generering av UML-basert databaseskjema i Enterprise Architect. Husk at den skal ha ETRS89 Lat/Long koordinater, definert som </w:t>
+      </w:r>
+    </w:p>
+    <w:p>
+      <w:pPr>
+        <w:rPr>
+          <w:b/>
+          <w:i/>
+        </w:rPr>
+      </w:pPr>
+      <w:r>
+        <w:rPr>
+          <w:b/>
+          <w:i/>
+        </w:rPr>
+        <w:t>EUREF 89 Geografisk (ETRS 89) bredde/lengde (ETRS89)</w:t>
+      </w:r>
+    </w:p>
+    <w:p>
+      <w:proofErr w:type="gramStart"/>
+      <w:r>
+        <w:t>i</w:t>
+      </w:r>
+      <w:proofErr w:type="gramEnd"/>
+      <w:r>
+        <w:t xml:space="preserve"> Enterprise Architect.</w:t>
+      </w:r>
+    </w:p>
+    <w:p>
+      <w:r>
+        <w:t xml:space="preserve">Etter at databasen er opprettet, </w:t>
+      </w:r>
+      <w:r>
+        <w:t xml:space="preserve">kjøres scriptet </w:t>
+      </w:r>
+      <w:r>
+        <w:t>..\</w:t>
+      </w:r>
+      <w:proofErr w:type="spellStart"/>
+      <w:r>
+        <w:t>PostgreSQL</w:t>
+      </w:r>
+      <w:proofErr w:type="spellEnd"/>
+      <w:r>
+        <w:t>\TurOgFriluftsruter_v251.sql</w:t>
+      </w:r>
+    </w:p>
+    <w:p>
+      <w:bookmarkStart w:id="0" w:name="_GoBack"/>
+      <w:bookmarkEnd w:id="0"/>
     </w:p>
     <w:sectPr>
       <w:pgSz w:w="11906" w:h="16838"/>
@@ -2486,6 +2632,36 @@
       <w:szCs w:val="24"/>
     </w:rPr>
   </w:style>
+  <w:style w:type="paragraph" w:styleId="Bobletekst">
+    <w:name w:val="Balloon Text"/>
+    <w:basedOn w:val="Normal"/>
+    <w:link w:val="BobletekstTegn"/>
+    <w:uiPriority w:val="99"/>
+    <w:semiHidden/>
+    <w:unhideWhenUsed/>
+    <w:rsid w:val="004F570C"/>
+    <w:pPr>
+      <w:spacing w:after="0" w:line="240" w:lineRule="auto"/>
+    </w:pPr>
+    <w:rPr>
+      <w:rFonts w:ascii="Segoe UI" w:hAnsi="Segoe UI" w:cs="Segoe UI"/>
+      <w:sz w:val="18"/>
+      <w:szCs w:val="18"/>
+    </w:rPr>
+  </w:style>
+  <w:style w:type="character" w:customStyle="1" w:styleId="BobletekstTegn">
+    <w:name w:val="Bobletekst Tegn"/>
+    <w:basedOn w:val="Standardskriftforavsnitt"/>
+    <w:link w:val="Bobletekst"/>
+    <w:uiPriority w:val="99"/>
+    <w:semiHidden/>
+    <w:rsid w:val="004F570C"/>
+    <w:rPr>
+      <w:rFonts w:ascii="Segoe UI" w:hAnsi="Segoe UI" w:cs="Segoe UI"/>
+      <w:sz w:val="18"/>
+      <w:szCs w:val="18"/>
+    </w:rPr>
+  </w:style>
 </w:styles>
 </file>
 

</xml_diff>